<commit_message>
Update 09.03.03 prikladnaya informatika TECNOLOGICHESKAYA (PROECTNO-TECNOLOGICHESKAYA) PRACTIKA Vasilev Oleg keis-zadacha № 5.docx
</commit_message>
<xml_diff>
--- a/09.03.03 prikladnaya informatika TECNOLOGICHESKAYA (PROECTNO-TECNOLOGICHESKAYA) PRACTIKA Vasilev Oleg keis-zadacha № 5.docx
+++ b/09.03.03 prikladnaya informatika TECNOLOGICHESKAYA (PROECTNO-TECNOLOGICHESKAYA) PRACTIKA Vasilev Oleg keis-zadacha № 5.docx
@@ -77,15 +77,13 @@
         <w:jc w:val="both"/>
       </w:pPr>
       <w:r>
-        <w:t xml:space="preserve">Программа успешно реализует базовые функции: отображение списка туров и просмотр подробной информации по каждому туру. Запросы выполняются через </w:t>
-      </w:r>
-      <w:proofErr w:type="spellStart"/>
-      <w:r>
-        <w:t>FireDAC</w:t>
-      </w:r>
-      <w:proofErr w:type="spellEnd"/>
-      <w:r>
-        <w:t>, данные корректно считываются из базы и выводятся в браузер. Основные задачи выполнены в полном объёме.</w:t>
+        <w:t>Программа успешно реализует базовые функции: отображение</w:t>
+      </w:r>
+      <w:r>
+        <w:t xml:space="preserve"> приветственной страницы и</w:t>
+      </w:r>
+      <w:r>
+        <w:t xml:space="preserve"> списка туров. Запросы выполняются через FireDAC, данные корректно считываются из базы и выводятся в браузер. Основные задачи выполнены в полном объёме.</w:t>
       </w:r>
     </w:p>
     <w:p>
@@ -110,15 +108,7 @@
         <w:jc w:val="both"/>
       </w:pPr>
       <w:r>
-        <w:t xml:space="preserve">Использование простых SQL-запросов и оптимизированной работы </w:t>
-      </w:r>
-      <w:proofErr w:type="spellStart"/>
-      <w:r>
-        <w:t>FireDAC</w:t>
-      </w:r>
-      <w:proofErr w:type="spellEnd"/>
-      <w:r>
-        <w:t xml:space="preserve"> обеспечивает быструю обработку данных. Приложение отвечает оперативно, что особенно важно при многократных обращениях к базе. На учебных объёмах данных производительность можно считать высокой.</w:t>
+        <w:t>Использование простых SQL-запросов и оптимизированной работы FireDAC обеспечивает быструю обработку данных. Приложение отвечает оперативно, что особенно важно при многократных обращениях к базе. На учебных объёмах данных производительность можно считать высокой.</w:t>
       </w:r>
     </w:p>
     <w:p>
@@ -193,15 +183,7 @@
         <w:jc w:val="both"/>
       </w:pPr>
       <w:r>
-        <w:t xml:space="preserve">Архитектура приложения позволяет дополнять его новыми функциями: расширять набор страниц, добавлять новые таблицы, подключать дополнительную логику. При необходимости программу можно развить до небольшого корпоративного </w:t>
-      </w:r>
-      <w:proofErr w:type="spellStart"/>
-      <w:r>
-        <w:t>web</w:t>
-      </w:r>
-      <w:proofErr w:type="spellEnd"/>
-      <w:r>
-        <w:t>-решения.</w:t>
+        <w:t>Архитектура приложения позволяет дополнять его новыми функциями: расширять набор страниц, добавлять новые таблицы, подключать дополнительную логику. При необходимости программу можно развить до небольшого корпоративного web-решения.</w:t>
       </w:r>
     </w:p>
     <w:p>
@@ -217,17 +199,8 @@
           <w:b/>
           <w:bCs/>
         </w:rPr>
-        <w:t xml:space="preserve">6. </w:t>
-      </w:r>
-      <w:proofErr w:type="spellStart"/>
-      <w:r>
-        <w:rPr>
-          <w:b/>
-          <w:bCs/>
-        </w:rPr>
-        <w:t>Сопровождаемость</w:t>
-      </w:r>
-      <w:proofErr w:type="spellEnd"/>
+        <w:t>6. Сопровождаемость</w:t>
+      </w:r>
     </w:p>
     <w:p>
       <w:pPr>
@@ -264,15 +237,7 @@
         <w:jc w:val="both"/>
       </w:pPr>
       <w:r>
-        <w:t xml:space="preserve">Приложение работает в стандартной среде Windows — IIS и SQL Server, что делает его совместимым с большинством учебных и корпоративных конфигураций. При необходимости возможно подключение и к другим СУБД, так как </w:t>
-      </w:r>
-      <w:proofErr w:type="spellStart"/>
-      <w:r>
-        <w:t>FireDAC</w:t>
-      </w:r>
-      <w:proofErr w:type="spellEnd"/>
-      <w:r>
-        <w:t xml:space="preserve"> поддерживает множество драйверов.</w:t>
+        <w:t>Приложение работает в стандартной среде Windows — IIS и SQL Server, что делает его совместимым с большинством учебных и корпоративных конфигураций. При необходимости возможно подключение и к другим СУБД, так как FireDAC поддерживает множество драйверов.</w:t>
       </w:r>
     </w:p>
     <w:p>
@@ -1192,6 +1157,7 @@
   <w:style w:type="character" w:default="1" w:styleId="a0">
     <w:name w:val="Default Paragraph Font"/>
     <w:uiPriority w:val="1"/>
+    <w:semiHidden/>
     <w:unhideWhenUsed/>
   </w:style>
   <w:style w:type="table" w:default="1" w:styleId="a1">

</xml_diff>